<commit_message>
updated the prior analyses by including the trial 13 data
</commit_message>
<xml_diff>
--- a/Figures_Tables/comparing_R_minmaf/ChiSq_tests.docx
+++ b/Figures_Tables/comparing_R_minmaf/ChiSq_tests.docx
@@ -3299,6 +3299,277 @@
         <w:tc>
           <w:tcPr>
             <w:tcBorders>
+              <w:bottom w:val="none" w:sz="0" w:space="0" w:color="000000"/>
+              <w:top w:val="none" w:sz="0" w:space="0" w:color="000000"/>
+              <w:left w:val="none" w:sz="0" w:space="0" w:color="000000"/>
+              <w:right w:val="none" w:sz="0" w:space="0" w:color="000000"/>
+            </w:tcBorders>
+            <w:shd w:val="clear" w:color="auto" w:fill="FFFFFF"/>
+            <w:tcMar>
+              <w:top w:w="0" w:type="dxa"/>
+              <w:bottom w:w="0" w:type="dxa"/>
+              <w:left w:w="0" w:type="dxa"/>
+              <w:right w:w="0" w:type="dxa"/>
+            </w:tcMar>
+            <w:vAlign w:val="center"/>
+          </w:tcPr>
+          <w:p>
+            <w:pPr>
+              <w:jc w:val="right"/>
+              <w:keepNext/>
+              <w:pBdr>
+                <w:bottom w:val="none" w:sz="0" w:space="0" w:color="000000"/>
+                <w:top w:val="none" w:sz="0" w:space="0" w:color="000000"/>
+                <w:left w:val="none" w:sz="0" w:space="0" w:color="000000"/>
+                <w:right w:val="none" w:sz="0" w:space="0" w:color="000000"/>
+              </w:pBdr>
+              <w:spacing w:after="100" w:before="100" w:line="240"/>
+              <w:ind w:firstLine="0" w:left="100" w:right="100"/>
+            </w:pPr>
+            <w:r>
+              <w:rPr>
+                <w:rFonts w:ascii="Arial"/>
+                <w:i w:val="false"/>
+                <w:b w:val="false"/>
+                <w:u w:val="none"/>
+                <w:sz w:val="22"/>
+                <w:szCs w:val="22"/>
+                <w:color w:val="000000"/>
+              </w:rPr>
+              <w:t xml:space="preserve">12</w:t>
+            </w:r>
+          </w:p>
+        </w:tc>
+        <w:tc>
+          <w:tcPr>
+            <w:tcBorders>
+              <w:bottom w:val="none" w:sz="0" w:space="0" w:color="000000"/>
+              <w:top w:val="none" w:sz="0" w:space="0" w:color="000000"/>
+              <w:left w:val="none" w:sz="0" w:space="0" w:color="000000"/>
+              <w:right w:val="none" w:sz="0" w:space="0" w:color="000000"/>
+            </w:tcBorders>
+            <w:shd w:val="clear" w:color="auto" w:fill="FFFFFF"/>
+            <w:tcMar>
+              <w:top w:w="0" w:type="dxa"/>
+              <w:bottom w:w="0" w:type="dxa"/>
+              <w:left w:w="0" w:type="dxa"/>
+              <w:right w:w="0" w:type="dxa"/>
+            </w:tcMar>
+            <w:vAlign w:val="center"/>
+          </w:tcPr>
+          <w:p>
+            <w:pPr>
+              <w:jc w:val="left"/>
+              <w:keepNext/>
+              <w:pBdr>
+                <w:bottom w:val="none" w:sz="0" w:space="0" w:color="000000"/>
+                <w:top w:val="none" w:sz="0" w:space="0" w:color="000000"/>
+                <w:left w:val="none" w:sz="0" w:space="0" w:color="000000"/>
+                <w:right w:val="none" w:sz="0" w:space="0" w:color="000000"/>
+              </w:pBdr>
+              <w:spacing w:after="100" w:before="100" w:line="240"/>
+              <w:ind w:firstLine="0" w:left="100" w:right="100"/>
+            </w:pPr>
+            <w:r>
+              <w:rPr>
+                <w:rFonts w:ascii="Arial"/>
+                <w:i w:val="false"/>
+                <w:b w:val="false"/>
+                <w:u w:val="none"/>
+                <w:sz w:val="22"/>
+                <w:szCs w:val="22"/>
+                <w:color w:val="000000"/>
+              </w:rPr>
+              <w:t xml:space="preserve">1</w:t>
+            </w:r>
+          </w:p>
+        </w:tc>
+        <w:tc>
+          <w:tcPr>
+            <w:tcBorders>
+              <w:bottom w:val="none" w:sz="0" w:space="0" w:color="000000"/>
+              <w:top w:val="none" w:sz="0" w:space="0" w:color="000000"/>
+              <w:left w:val="none" w:sz="0" w:space="0" w:color="000000"/>
+              <w:right w:val="none" w:sz="0" w:space="0" w:color="000000"/>
+            </w:tcBorders>
+            <w:shd w:val="clear" w:color="auto" w:fill="FFFFFF"/>
+            <w:tcMar>
+              <w:top w:w="0" w:type="dxa"/>
+              <w:bottom w:w="0" w:type="dxa"/>
+              <w:left w:w="0" w:type="dxa"/>
+              <w:right w:w="0" w:type="dxa"/>
+            </w:tcMar>
+            <w:vAlign w:val="center"/>
+          </w:tcPr>
+          <w:p>
+            <w:pPr>
+              <w:jc w:val="left"/>
+              <w:keepNext/>
+              <w:pBdr>
+                <w:bottom w:val="none" w:sz="0" w:space="0" w:color="000000"/>
+                <w:top w:val="none" w:sz="0" w:space="0" w:color="000000"/>
+                <w:left w:val="none" w:sz="0" w:space="0" w:color="000000"/>
+                <w:right w:val="none" w:sz="0" w:space="0" w:color="000000"/>
+              </w:pBdr>
+              <w:spacing w:after="100" w:before="100" w:line="240"/>
+              <w:ind w:firstLine="0" w:left="100" w:right="100"/>
+            </w:pPr>
+            <w:r>
+              <w:rPr>
+                <w:rFonts w:ascii="Arial"/>
+                <w:i w:val="false"/>
+                <w:b w:val="false"/>
+                <w:u w:val="none"/>
+                <w:sz w:val="22"/>
+                <w:szCs w:val="22"/>
+                <w:color w:val="000000"/>
+              </w:rPr>
+              <w:t xml:space="preserve">0.05</w:t>
+            </w:r>
+          </w:p>
+        </w:tc>
+        <w:tc>
+          <w:tcPr>
+            <w:tcBorders>
+              <w:bottom w:val="none" w:sz="0" w:space="0" w:color="000000"/>
+              <w:top w:val="none" w:sz="0" w:space="0" w:color="000000"/>
+              <w:left w:val="none" w:sz="0" w:space="0" w:color="000000"/>
+              <w:right w:val="none" w:sz="0" w:space="0" w:color="000000"/>
+            </w:tcBorders>
+            <w:shd w:val="clear" w:color="auto" w:fill="FFFFFF"/>
+            <w:tcMar>
+              <w:top w:w="0" w:type="dxa"/>
+              <w:bottom w:w="0" w:type="dxa"/>
+              <w:left w:w="0" w:type="dxa"/>
+              <w:right w:w="0" w:type="dxa"/>
+            </w:tcMar>
+            <w:vAlign w:val="center"/>
+          </w:tcPr>
+          <w:p>
+            <w:pPr>
+              <w:jc w:val="right"/>
+              <w:keepNext/>
+              <w:pBdr>
+                <w:bottom w:val="none" w:sz="0" w:space="0" w:color="000000"/>
+                <w:top w:val="none" w:sz="0" w:space="0" w:color="000000"/>
+                <w:left w:val="none" w:sz="0" w:space="0" w:color="000000"/>
+                <w:right w:val="none" w:sz="0" w:space="0" w:color="000000"/>
+              </w:pBdr>
+              <w:spacing w:after="100" w:before="100" w:line="240"/>
+              <w:ind w:firstLine="0" w:left="100" w:right="100"/>
+            </w:pPr>
+            <w:r>
+              <w:rPr>
+                <w:rFonts w:ascii="Arial"/>
+                <w:i w:val="false"/>
+                <w:b w:val="false"/>
+                <w:u w:val="none"/>
+                <w:sz w:val="22"/>
+                <w:szCs w:val="22"/>
+                <w:color w:val="000000"/>
+              </w:rPr>
+              <w:t xml:space="preserve">7,134.000</w:t>
+            </w:r>
+          </w:p>
+        </w:tc>
+        <w:tc>
+          <w:tcPr>
+            <w:tcBorders>
+              <w:bottom w:val="none" w:sz="0" w:space="0" w:color="000000"/>
+              <w:top w:val="none" w:sz="0" w:space="0" w:color="000000"/>
+              <w:left w:val="none" w:sz="0" w:space="0" w:color="000000"/>
+              <w:right w:val="none" w:sz="0" w:space="0" w:color="000000"/>
+            </w:tcBorders>
+            <w:shd w:val="clear" w:color="auto" w:fill="FFFFFF"/>
+            <w:tcMar>
+              <w:top w:w="0" w:type="dxa"/>
+              <w:bottom w:w="0" w:type="dxa"/>
+              <w:left w:w="0" w:type="dxa"/>
+              <w:right w:w="0" w:type="dxa"/>
+            </w:tcMar>
+            <w:vAlign w:val="center"/>
+          </w:tcPr>
+          <w:p>
+            <w:pPr>
+              <w:jc w:val="right"/>
+              <w:keepNext/>
+              <w:pBdr>
+                <w:bottom w:val="none" w:sz="0" w:space="0" w:color="000000"/>
+                <w:top w:val="none" w:sz="0" w:space="0" w:color="000000"/>
+                <w:left w:val="none" w:sz="0" w:space="0" w:color="000000"/>
+                <w:right w:val="none" w:sz="0" w:space="0" w:color="000000"/>
+              </w:pBdr>
+              <w:spacing w:after="100" w:before="100" w:line="240"/>
+              <w:ind w:firstLine="0" w:left="100" w:right="100"/>
+            </w:pPr>
+            <w:r>
+              <w:rPr>
+                <w:rFonts w:ascii="Arial"/>
+                <w:i w:val="false"/>
+                <w:b w:val="false"/>
+                <w:u w:val="none"/>
+                <w:sz w:val="22"/>
+                <w:szCs w:val="22"/>
+                <w:color w:val="000000"/>
+              </w:rPr>
+              <w:t xml:space="preserve">4,425</w:t>
+            </w:r>
+          </w:p>
+        </w:tc>
+        <w:tc>
+          <w:tcPr>
+            <w:tcBorders>
+              <w:bottom w:val="none" w:sz="0" w:space="0" w:color="000000"/>
+              <w:top w:val="none" w:sz="0" w:space="0" w:color="000000"/>
+              <w:left w:val="none" w:sz="0" w:space="0" w:color="000000"/>
+              <w:right w:val="none" w:sz="0" w:space="0" w:color="000000"/>
+            </w:tcBorders>
+            <w:shd w:val="clear" w:color="auto" w:fill="FFFFFF"/>
+            <w:tcMar>
+              <w:top w:w="0" w:type="dxa"/>
+              <w:bottom w:w="0" w:type="dxa"/>
+              <w:left w:w="0" w:type="dxa"/>
+              <w:right w:w="0" w:type="dxa"/>
+            </w:tcMar>
+            <w:vAlign w:val="center"/>
+          </w:tcPr>
+          <w:p>
+            <w:pPr>
+              <w:jc w:val="left"/>
+              <w:keepNext/>
+              <w:pBdr>
+                <w:bottom w:val="none" w:sz="0" w:space="0" w:color="000000"/>
+                <w:top w:val="none" w:sz="0" w:space="0" w:color="000000"/>
+                <w:left w:val="none" w:sz="0" w:space="0" w:color="000000"/>
+                <w:right w:val="none" w:sz="0" w:space="0" w:color="000000"/>
+              </w:pBdr>
+              <w:spacing w:after="100" w:before="100" w:line="240"/>
+              <w:ind w:firstLine="0" w:left="100" w:right="100"/>
+            </w:pPr>
+            <w:r>
+              <w:rPr>
+                <w:rFonts w:ascii="Arial"/>
+                <w:i w:val="false"/>
+                <w:b w:val="false"/>
+                <w:u w:val="none"/>
+                <w:sz w:val="22"/>
+                <w:szCs w:val="22"/>
+                <w:color w:val="000000"/>
+              </w:rPr>
+              <w:t xml:space="preserve">&lt;0.001</w:t>
+            </w:r>
+          </w:p>
+        </w:tc>
+      </w:tr>
+      <w:tr>
+        <w:trPr>
+          <w:cantSplit/>
+          <w:trHeight w:val="600" w:hRule="auto"/>
+        </w:trPr>
+        body13
+        <w:tc>
+          <w:tcPr>
+            <w:tcBorders>
               <w:bottom w:val="single" w:sz="16" w:space="0" w:color="666666"/>
               <w:top w:val="none" w:sz="0" w:space="0" w:color="000000"/>
               <w:left w:val="none" w:sz="0" w:space="0" w:color="000000"/>
@@ -3336,7 +3607,7 @@
                 <w:szCs w:val="22"/>
                 <w:color w:val="000000"/>
               </w:rPr>
-              <w:t xml:space="preserve">12</w:t>
+              <w:t xml:space="preserve">13</w:t>
             </w:r>
           </w:p>
         </w:tc>
@@ -3380,7 +3651,7 @@
                 <w:szCs w:val="22"/>
                 <w:color w:val="000000"/>
               </w:rPr>
-              <w:t xml:space="preserve">1</w:t>
+              <w:t xml:space="preserve">0.0038</w:t>
             </w:r>
           </w:p>
         </w:tc>
@@ -3468,7 +3739,7 @@
                 <w:szCs w:val="22"/>
                 <w:color w:val="000000"/>
               </w:rPr>
-              <w:t xml:space="preserve">7,134.000</w:t>
+              <w:t xml:space="preserve">14,760.000</w:t>
             </w:r>
           </w:p>
         </w:tc>
@@ -3512,7 +3783,7 @@
                 <w:szCs w:val="22"/>
                 <w:color w:val="000000"/>
               </w:rPr>
-              <w:t xml:space="preserve">4,425</w:t>
+              <w:t xml:space="preserve">14,640</w:t>
             </w:r>
           </w:p>
         </w:tc>
@@ -3556,7 +3827,7 @@
                 <w:szCs w:val="22"/>
                 <w:color w:val="000000"/>
               </w:rPr>
-              <w:t xml:space="preserve">&lt;0.001</w:t>
+              <w:t xml:space="preserve">0.241</w:t>
             </w:r>
           </w:p>
         </w:tc>

</xml_diff>

<commit_message>
added Cramer's V to chi square test table
</commit_message>
<xml_diff>
--- a/Figures_Tables/comparing_R_minmaf/ChiSq_tests.docx
+++ b/Figures_Tables/comparing_R_minmaf/ChiSq_tests.docx
@@ -23,6 +23,7 @@
         <w:gridCol w:w="1512"/>
         <w:gridCol w:w="1084"/>
         <w:gridCol w:w="1090"/>
+        <w:gridCol w:w="1242"/>
       </w:tblGrid>
       <w:tr>
         <w:trPr>
@@ -308,6 +309,50 @@
             </w:r>
           </w:p>
         </w:tc>
+        <w:tc>
+          <w:tcPr>
+            <w:tcBorders>
+              <w:bottom w:val="single" w:sz="16" w:space="0" w:color="666666"/>
+              <w:top w:val="single" w:sz="16" w:space="0" w:color="666666"/>
+              <w:left w:val="none" w:sz="0" w:space="0" w:color="000000"/>
+              <w:right w:val="none" w:sz="0" w:space="0" w:color="000000"/>
+            </w:tcBorders>
+            <w:shd w:val="clear" w:color="auto" w:fill="FFFFFF"/>
+            <w:tcMar>
+              <w:top w:w="0" w:type="dxa"/>
+              <w:bottom w:w="0" w:type="dxa"/>
+              <w:left w:w="0" w:type="dxa"/>
+              <w:right w:w="0" w:type="dxa"/>
+            </w:tcMar>
+            <w:vAlign w:val="center"/>
+          </w:tcPr>
+          <w:p>
+            <w:pPr>
+              <w:jc w:val="right"/>
+              <w:keepNext/>
+              <w:pBdr>
+                <w:bottom w:val="none" w:sz="0" w:space="0" w:color="000000"/>
+                <w:top w:val="none" w:sz="0" w:space="0" w:color="000000"/>
+                <w:left w:val="none" w:sz="0" w:space="0" w:color="000000"/>
+                <w:right w:val="none" w:sz="0" w:space="0" w:color="000000"/>
+              </w:pBdr>
+              <w:spacing w:after="100" w:before="100" w:line="240"/>
+              <w:ind w:firstLine="0" w:left="100" w:right="100"/>
+            </w:pPr>
+            <w:r>
+              <w:rPr>
+                <w:rFonts w:ascii="Arial"/>
+                <w:i w:val="false"/>
+                <w:b w:val="false"/>
+                <w:u w:val="none"/>
+                <w:sz w:val="22"/>
+                <w:szCs w:val="22"/>
+                <w:color w:val="000000"/>
+              </w:rPr>
+              <w:t xml:space="preserve">cramerV</w:t>
+            </w:r>
+          </w:p>
+        </w:tc>
       </w:tr>
       <w:tr>
         <w:trPr>
@@ -579,6 +624,50 @@
             </w:r>
           </w:p>
         </w:tc>
+        <w:tc>
+          <w:tcPr>
+            <w:tcBorders>
+              <w:bottom w:val="none" w:sz="0" w:space="0" w:color="000000"/>
+              <w:top w:val="none" w:sz="0" w:space="0" w:color="000000"/>
+              <w:left w:val="none" w:sz="0" w:space="0" w:color="000000"/>
+              <w:right w:val="none" w:sz="0" w:space="0" w:color="000000"/>
+            </w:tcBorders>
+            <w:shd w:val="clear" w:color="auto" w:fill="FFFFFF"/>
+            <w:tcMar>
+              <w:top w:w="0" w:type="dxa"/>
+              <w:bottom w:w="0" w:type="dxa"/>
+              <w:left w:w="0" w:type="dxa"/>
+              <w:right w:w="0" w:type="dxa"/>
+            </w:tcMar>
+            <w:vAlign w:val="center"/>
+          </w:tcPr>
+          <w:p>
+            <w:pPr>
+              <w:jc w:val="right"/>
+              <w:keepNext/>
+              <w:pBdr>
+                <w:bottom w:val="none" w:sz="0" w:space="0" w:color="000000"/>
+                <w:top w:val="none" w:sz="0" w:space="0" w:color="000000"/>
+                <w:left w:val="none" w:sz="0" w:space="0" w:color="000000"/>
+                <w:right w:val="none" w:sz="0" w:space="0" w:color="000000"/>
+              </w:pBdr>
+              <w:spacing w:after="100" w:before="100" w:line="240"/>
+              <w:ind w:firstLine="0" w:left="100" w:right="100"/>
+            </w:pPr>
+            <w:r>
+              <w:rPr>
+                <w:rFonts w:ascii="Arial"/>
+                <w:i w:val="false"/>
+                <w:b w:val="false"/>
+                <w:u w:val="none"/>
+                <w:sz w:val="22"/>
+                <w:szCs w:val="22"/>
+                <w:color w:val="000000"/>
+              </w:rPr>
+              <w:t xml:space="preserve">0.9958</w:t>
+            </w:r>
+          </w:p>
+        </w:tc>
       </w:tr>
       <w:tr>
         <w:trPr>
@@ -850,6 +939,50 @@
             </w:r>
           </w:p>
         </w:tc>
+        <w:tc>
+          <w:tcPr>
+            <w:tcBorders>
+              <w:bottom w:val="none" w:sz="0" w:space="0" w:color="000000"/>
+              <w:top w:val="none" w:sz="0" w:space="0" w:color="000000"/>
+              <w:left w:val="none" w:sz="0" w:space="0" w:color="000000"/>
+              <w:right w:val="none" w:sz="0" w:space="0" w:color="000000"/>
+            </w:tcBorders>
+            <w:shd w:val="clear" w:color="auto" w:fill="FFFFFF"/>
+            <w:tcMar>
+              <w:top w:w="0" w:type="dxa"/>
+              <w:bottom w:w="0" w:type="dxa"/>
+              <w:left w:w="0" w:type="dxa"/>
+              <w:right w:w="0" w:type="dxa"/>
+            </w:tcMar>
+            <w:vAlign w:val="center"/>
+          </w:tcPr>
+          <w:p>
+            <w:pPr>
+              <w:jc w:val="right"/>
+              <w:keepNext/>
+              <w:pBdr>
+                <w:bottom w:val="none" w:sz="0" w:space="0" w:color="000000"/>
+                <w:top w:val="none" w:sz="0" w:space="0" w:color="000000"/>
+                <w:left w:val="none" w:sz="0" w:space="0" w:color="000000"/>
+                <w:right w:val="none" w:sz="0" w:space="0" w:color="000000"/>
+              </w:pBdr>
+              <w:spacing w:after="100" w:before="100" w:line="240"/>
+              <w:ind w:firstLine="0" w:left="100" w:right="100"/>
+            </w:pPr>
+            <w:r>
+              <w:rPr>
+                <w:rFonts w:ascii="Arial"/>
+                <w:i w:val="false"/>
+                <w:b w:val="false"/>
+                <w:u w:val="none"/>
+                <w:sz w:val="22"/>
+                <w:szCs w:val="22"/>
+                <w:color w:val="000000"/>
+              </w:rPr>
+              <w:t xml:space="preserve">0.9925</w:t>
+            </w:r>
+          </w:p>
+        </w:tc>
       </w:tr>
       <w:tr>
         <w:trPr>
@@ -1121,6 +1254,50 @@
             </w:r>
           </w:p>
         </w:tc>
+        <w:tc>
+          <w:tcPr>
+            <w:tcBorders>
+              <w:bottom w:val="none" w:sz="0" w:space="0" w:color="000000"/>
+              <w:top w:val="none" w:sz="0" w:space="0" w:color="000000"/>
+              <w:left w:val="none" w:sz="0" w:space="0" w:color="000000"/>
+              <w:right w:val="none" w:sz="0" w:space="0" w:color="000000"/>
+            </w:tcBorders>
+            <w:shd w:val="clear" w:color="auto" w:fill="FFFFFF"/>
+            <w:tcMar>
+              <w:top w:w="0" w:type="dxa"/>
+              <w:bottom w:w="0" w:type="dxa"/>
+              <w:left w:w="0" w:type="dxa"/>
+              <w:right w:w="0" w:type="dxa"/>
+            </w:tcMar>
+            <w:vAlign w:val="center"/>
+          </w:tcPr>
+          <w:p>
+            <w:pPr>
+              <w:jc w:val="right"/>
+              <w:keepNext/>
+              <w:pBdr>
+                <w:bottom w:val="none" w:sz="0" w:space="0" w:color="000000"/>
+                <w:top w:val="none" w:sz="0" w:space="0" w:color="000000"/>
+                <w:left w:val="none" w:sz="0" w:space="0" w:color="000000"/>
+                <w:right w:val="none" w:sz="0" w:space="0" w:color="000000"/>
+              </w:pBdr>
+              <w:spacing w:after="100" w:before="100" w:line="240"/>
+              <w:ind w:firstLine="0" w:left="100" w:right="100"/>
+            </w:pPr>
+            <w:r>
+              <w:rPr>
+                <w:rFonts w:ascii="Arial"/>
+                <w:i w:val="false"/>
+                <w:b w:val="false"/>
+                <w:u w:val="none"/>
+                <w:sz w:val="22"/>
+                <w:szCs w:val="22"/>
+                <w:color w:val="000000"/>
+              </w:rPr>
+              <w:t xml:space="preserve">0.9881</w:t>
+            </w:r>
+          </w:p>
+        </w:tc>
       </w:tr>
       <w:tr>
         <w:trPr>
@@ -1392,6 +1569,50 @@
             </w:r>
           </w:p>
         </w:tc>
+        <w:tc>
+          <w:tcPr>
+            <w:tcBorders>
+              <w:bottom w:val="none" w:sz="0" w:space="0" w:color="000000"/>
+              <w:top w:val="none" w:sz="0" w:space="0" w:color="000000"/>
+              <w:left w:val="none" w:sz="0" w:space="0" w:color="000000"/>
+              <w:right w:val="none" w:sz="0" w:space="0" w:color="000000"/>
+            </w:tcBorders>
+            <w:shd w:val="clear" w:color="auto" w:fill="FFFFFF"/>
+            <w:tcMar>
+              <w:top w:w="0" w:type="dxa"/>
+              <w:bottom w:w="0" w:type="dxa"/>
+              <w:left w:w="0" w:type="dxa"/>
+              <w:right w:w="0" w:type="dxa"/>
+            </w:tcMar>
+            <w:vAlign w:val="center"/>
+          </w:tcPr>
+          <w:p>
+            <w:pPr>
+              <w:jc w:val="right"/>
+              <w:keepNext/>
+              <w:pBdr>
+                <w:bottom w:val="none" w:sz="0" w:space="0" w:color="000000"/>
+                <w:top w:val="none" w:sz="0" w:space="0" w:color="000000"/>
+                <w:left w:val="none" w:sz="0" w:space="0" w:color="000000"/>
+                <w:right w:val="none" w:sz="0" w:space="0" w:color="000000"/>
+              </w:pBdr>
+              <w:spacing w:after="100" w:before="100" w:line="240"/>
+              <w:ind w:firstLine="0" w:left="100" w:right="100"/>
+            </w:pPr>
+            <w:r>
+              <w:rPr>
+                <w:rFonts w:ascii="Arial"/>
+                <w:i w:val="false"/>
+                <w:b w:val="false"/>
+                <w:u w:val="none"/>
+                <w:sz w:val="22"/>
+                <w:szCs w:val="22"/>
+                <w:color w:val="000000"/>
+              </w:rPr>
+              <w:t xml:space="preserve">0.9957</w:t>
+            </w:r>
+          </w:p>
+        </w:tc>
       </w:tr>
       <w:tr>
         <w:trPr>
@@ -1663,6 +1884,50 @@
             </w:r>
           </w:p>
         </w:tc>
+        <w:tc>
+          <w:tcPr>
+            <w:tcBorders>
+              <w:bottom w:val="none" w:sz="0" w:space="0" w:color="000000"/>
+              <w:top w:val="none" w:sz="0" w:space="0" w:color="000000"/>
+              <w:left w:val="none" w:sz="0" w:space="0" w:color="000000"/>
+              <w:right w:val="none" w:sz="0" w:space="0" w:color="000000"/>
+            </w:tcBorders>
+            <w:shd w:val="clear" w:color="auto" w:fill="FFFFFF"/>
+            <w:tcMar>
+              <w:top w:w="0" w:type="dxa"/>
+              <w:bottom w:w="0" w:type="dxa"/>
+              <w:left w:w="0" w:type="dxa"/>
+              <w:right w:w="0" w:type="dxa"/>
+            </w:tcMar>
+            <w:vAlign w:val="center"/>
+          </w:tcPr>
+          <w:p>
+            <w:pPr>
+              <w:jc w:val="right"/>
+              <w:keepNext/>
+              <w:pBdr>
+                <w:bottom w:val="none" w:sz="0" w:space="0" w:color="000000"/>
+                <w:top w:val="none" w:sz="0" w:space="0" w:color="000000"/>
+                <w:left w:val="none" w:sz="0" w:space="0" w:color="000000"/>
+                <w:right w:val="none" w:sz="0" w:space="0" w:color="000000"/>
+              </w:pBdr>
+              <w:spacing w:after="100" w:before="100" w:line="240"/>
+              <w:ind w:firstLine="0" w:left="100" w:right="100"/>
+            </w:pPr>
+            <w:r>
+              <w:rPr>
+                <w:rFonts w:ascii="Arial"/>
+                <w:i w:val="false"/>
+                <w:b w:val="false"/>
+                <w:u w:val="none"/>
+                <w:sz w:val="22"/>
+                <w:szCs w:val="22"/>
+                <w:color w:val="000000"/>
+              </w:rPr>
+              <w:t xml:space="preserve">0.9891</w:t>
+            </w:r>
+          </w:p>
+        </w:tc>
       </w:tr>
       <w:tr>
         <w:trPr>
@@ -1934,6 +2199,50 @@
             </w:r>
           </w:p>
         </w:tc>
+        <w:tc>
+          <w:tcPr>
+            <w:tcBorders>
+              <w:bottom w:val="none" w:sz="0" w:space="0" w:color="000000"/>
+              <w:top w:val="none" w:sz="0" w:space="0" w:color="000000"/>
+              <w:left w:val="none" w:sz="0" w:space="0" w:color="000000"/>
+              <w:right w:val="none" w:sz="0" w:space="0" w:color="000000"/>
+            </w:tcBorders>
+            <w:shd w:val="clear" w:color="auto" w:fill="FFFFFF"/>
+            <w:tcMar>
+              <w:top w:w="0" w:type="dxa"/>
+              <w:bottom w:w="0" w:type="dxa"/>
+              <w:left w:w="0" w:type="dxa"/>
+              <w:right w:w="0" w:type="dxa"/>
+            </w:tcMar>
+            <w:vAlign w:val="center"/>
+          </w:tcPr>
+          <w:p>
+            <w:pPr>
+              <w:jc w:val="right"/>
+              <w:keepNext/>
+              <w:pBdr>
+                <w:bottom w:val="none" w:sz="0" w:space="0" w:color="000000"/>
+                <w:top w:val="none" w:sz="0" w:space="0" w:color="000000"/>
+                <w:left w:val="none" w:sz="0" w:space="0" w:color="000000"/>
+                <w:right w:val="none" w:sz="0" w:space="0" w:color="000000"/>
+              </w:pBdr>
+              <w:spacing w:after="100" w:before="100" w:line="240"/>
+              <w:ind w:firstLine="0" w:left="100" w:right="100"/>
+            </w:pPr>
+            <w:r>
+              <w:rPr>
+                <w:rFonts w:ascii="Arial"/>
+                <w:i w:val="false"/>
+                <w:b w:val="false"/>
+                <w:u w:val="none"/>
+                <w:sz w:val="22"/>
+                <w:szCs w:val="22"/>
+                <w:color w:val="000000"/>
+              </w:rPr>
+              <w:t xml:space="preserve">0.9874</w:t>
+            </w:r>
+          </w:p>
+        </w:tc>
       </w:tr>
       <w:tr>
         <w:trPr>
@@ -2205,6 +2514,50 @@
             </w:r>
           </w:p>
         </w:tc>
+        <w:tc>
+          <w:tcPr>
+            <w:tcBorders>
+              <w:bottom w:val="none" w:sz="0" w:space="0" w:color="000000"/>
+              <w:top w:val="none" w:sz="0" w:space="0" w:color="000000"/>
+              <w:left w:val="none" w:sz="0" w:space="0" w:color="000000"/>
+              <w:right w:val="none" w:sz="0" w:space="0" w:color="000000"/>
+            </w:tcBorders>
+            <w:shd w:val="clear" w:color="auto" w:fill="FFFFFF"/>
+            <w:tcMar>
+              <w:top w:w="0" w:type="dxa"/>
+              <w:bottom w:w="0" w:type="dxa"/>
+              <w:left w:w="0" w:type="dxa"/>
+              <w:right w:w="0" w:type="dxa"/>
+            </w:tcMar>
+            <w:vAlign w:val="center"/>
+          </w:tcPr>
+          <w:p>
+            <w:pPr>
+              <w:jc w:val="right"/>
+              <w:keepNext/>
+              <w:pBdr>
+                <w:bottom w:val="none" w:sz="0" w:space="0" w:color="000000"/>
+                <w:top w:val="none" w:sz="0" w:space="0" w:color="000000"/>
+                <w:left w:val="none" w:sz="0" w:space="0" w:color="000000"/>
+                <w:right w:val="none" w:sz="0" w:space="0" w:color="000000"/>
+              </w:pBdr>
+              <w:spacing w:after="100" w:before="100" w:line="240"/>
+              <w:ind w:firstLine="0" w:left="100" w:right="100"/>
+            </w:pPr>
+            <w:r>
+              <w:rPr>
+                <w:rFonts w:ascii="Arial"/>
+                <w:i w:val="false"/>
+                <w:b w:val="false"/>
+                <w:u w:val="none"/>
+                <w:sz w:val="22"/>
+                <w:szCs w:val="22"/>
+                <w:color w:val="000000"/>
+              </w:rPr>
+              <w:t xml:space="preserve">1.0000</w:t>
+            </w:r>
+          </w:p>
+        </w:tc>
       </w:tr>
       <w:tr>
         <w:trPr>
@@ -2476,6 +2829,50 @@
             </w:r>
           </w:p>
         </w:tc>
+        <w:tc>
+          <w:tcPr>
+            <w:tcBorders>
+              <w:bottom w:val="none" w:sz="0" w:space="0" w:color="000000"/>
+              <w:top w:val="none" w:sz="0" w:space="0" w:color="000000"/>
+              <w:left w:val="none" w:sz="0" w:space="0" w:color="000000"/>
+              <w:right w:val="none" w:sz="0" w:space="0" w:color="000000"/>
+            </w:tcBorders>
+            <w:shd w:val="clear" w:color="auto" w:fill="FFFFFF"/>
+            <w:tcMar>
+              <w:top w:w="0" w:type="dxa"/>
+              <w:bottom w:w="0" w:type="dxa"/>
+              <w:left w:w="0" w:type="dxa"/>
+              <w:right w:w="0" w:type="dxa"/>
+            </w:tcMar>
+            <w:vAlign w:val="center"/>
+          </w:tcPr>
+          <w:p>
+            <w:pPr>
+              <w:jc w:val="right"/>
+              <w:keepNext/>
+              <w:pBdr>
+                <w:bottom w:val="none" w:sz="0" w:space="0" w:color="000000"/>
+                <w:top w:val="none" w:sz="0" w:space="0" w:color="000000"/>
+                <w:left w:val="none" w:sz="0" w:space="0" w:color="000000"/>
+                <w:right w:val="none" w:sz="0" w:space="0" w:color="000000"/>
+              </w:pBdr>
+              <w:spacing w:after="100" w:before="100" w:line="240"/>
+              <w:ind w:firstLine="0" w:left="100" w:right="100"/>
+            </w:pPr>
+            <w:r>
+              <w:rPr>
+                <w:rFonts w:ascii="Arial"/>
+                <w:i w:val="false"/>
+                <w:b w:val="false"/>
+                <w:u w:val="none"/>
+                <w:sz w:val="22"/>
+                <w:szCs w:val="22"/>
+                <w:color w:val="000000"/>
+              </w:rPr>
+              <w:t xml:space="preserve">1.0000</w:t>
+            </w:r>
+          </w:p>
+        </w:tc>
       </w:tr>
       <w:tr>
         <w:trPr>
@@ -2747,6 +3144,50 @@
             </w:r>
           </w:p>
         </w:tc>
+        <w:tc>
+          <w:tcPr>
+            <w:tcBorders>
+              <w:bottom w:val="none" w:sz="0" w:space="0" w:color="000000"/>
+              <w:top w:val="none" w:sz="0" w:space="0" w:color="000000"/>
+              <w:left w:val="none" w:sz="0" w:space="0" w:color="000000"/>
+              <w:right w:val="none" w:sz="0" w:space="0" w:color="000000"/>
+            </w:tcBorders>
+            <w:shd w:val="clear" w:color="auto" w:fill="FFFFFF"/>
+            <w:tcMar>
+              <w:top w:w="0" w:type="dxa"/>
+              <w:bottom w:w="0" w:type="dxa"/>
+              <w:left w:w="0" w:type="dxa"/>
+              <w:right w:w="0" w:type="dxa"/>
+            </w:tcMar>
+            <w:vAlign w:val="center"/>
+          </w:tcPr>
+          <w:p>
+            <w:pPr>
+              <w:jc w:val="right"/>
+              <w:keepNext/>
+              <w:pBdr>
+                <w:bottom w:val="none" w:sz="0" w:space="0" w:color="000000"/>
+                <w:top w:val="none" w:sz="0" w:space="0" w:color="000000"/>
+                <w:left w:val="none" w:sz="0" w:space="0" w:color="000000"/>
+                <w:right w:val="none" w:sz="0" w:space="0" w:color="000000"/>
+              </w:pBdr>
+              <w:spacing w:after="100" w:before="100" w:line="240"/>
+              <w:ind w:firstLine="0" w:left="100" w:right="100"/>
+            </w:pPr>
+            <w:r>
+              <w:rPr>
+                <w:rFonts w:ascii="Arial"/>
+                <w:i w:val="false"/>
+                <w:b w:val="false"/>
+                <w:u w:val="none"/>
+                <w:sz w:val="22"/>
+                <w:szCs w:val="22"/>
+                <w:color w:val="000000"/>
+              </w:rPr>
+              <w:t xml:space="preserve">1.0000</w:t>
+            </w:r>
+          </w:p>
+        </w:tc>
       </w:tr>
       <w:tr>
         <w:trPr>
@@ -3018,6 +3459,50 @@
             </w:r>
           </w:p>
         </w:tc>
+        <w:tc>
+          <w:tcPr>
+            <w:tcBorders>
+              <w:bottom w:val="none" w:sz="0" w:space="0" w:color="000000"/>
+              <w:top w:val="none" w:sz="0" w:space="0" w:color="000000"/>
+              <w:left w:val="none" w:sz="0" w:space="0" w:color="000000"/>
+              <w:right w:val="none" w:sz="0" w:space="0" w:color="000000"/>
+            </w:tcBorders>
+            <w:shd w:val="clear" w:color="auto" w:fill="FFFFFF"/>
+            <w:tcMar>
+              <w:top w:w="0" w:type="dxa"/>
+              <w:bottom w:w="0" w:type="dxa"/>
+              <w:left w:w="0" w:type="dxa"/>
+              <w:right w:w="0" w:type="dxa"/>
+            </w:tcMar>
+            <w:vAlign w:val="center"/>
+          </w:tcPr>
+          <w:p>
+            <w:pPr>
+              <w:jc w:val="right"/>
+              <w:keepNext/>
+              <w:pBdr>
+                <w:bottom w:val="none" w:sz="0" w:space="0" w:color="000000"/>
+                <w:top w:val="none" w:sz="0" w:space="0" w:color="000000"/>
+                <w:left w:val="none" w:sz="0" w:space="0" w:color="000000"/>
+                <w:right w:val="none" w:sz="0" w:space="0" w:color="000000"/>
+              </w:pBdr>
+              <w:spacing w:after="100" w:before="100" w:line="240"/>
+              <w:ind w:firstLine="0" w:left="100" w:right="100"/>
+            </w:pPr>
+            <w:r>
+              <w:rPr>
+                <w:rFonts w:ascii="Arial"/>
+                <w:i w:val="false"/>
+                <w:b w:val="false"/>
+                <w:u w:val="none"/>
+                <w:sz w:val="22"/>
+                <w:szCs w:val="22"/>
+                <w:color w:val="000000"/>
+              </w:rPr>
+              <w:t xml:space="preserve">1.0000</w:t>
+            </w:r>
+          </w:p>
+        </w:tc>
       </w:tr>
       <w:tr>
         <w:trPr>
@@ -3289,6 +3774,50 @@
             </w:r>
           </w:p>
         </w:tc>
+        <w:tc>
+          <w:tcPr>
+            <w:tcBorders>
+              <w:bottom w:val="none" w:sz="0" w:space="0" w:color="000000"/>
+              <w:top w:val="none" w:sz="0" w:space="0" w:color="000000"/>
+              <w:left w:val="none" w:sz="0" w:space="0" w:color="000000"/>
+              <w:right w:val="none" w:sz="0" w:space="0" w:color="000000"/>
+            </w:tcBorders>
+            <w:shd w:val="clear" w:color="auto" w:fill="FFFFFF"/>
+            <w:tcMar>
+              <w:top w:w="0" w:type="dxa"/>
+              <w:bottom w:w="0" w:type="dxa"/>
+              <w:left w:w="0" w:type="dxa"/>
+              <w:right w:w="0" w:type="dxa"/>
+            </w:tcMar>
+            <w:vAlign w:val="center"/>
+          </w:tcPr>
+          <w:p>
+            <w:pPr>
+              <w:jc w:val="right"/>
+              <w:keepNext/>
+              <w:pBdr>
+                <w:bottom w:val="none" w:sz="0" w:space="0" w:color="000000"/>
+                <w:top w:val="none" w:sz="0" w:space="0" w:color="000000"/>
+                <w:left w:val="none" w:sz="0" w:space="0" w:color="000000"/>
+                <w:right w:val="none" w:sz="0" w:space="0" w:color="000000"/>
+              </w:pBdr>
+              <w:spacing w:after="100" w:before="100" w:line="240"/>
+              <w:ind w:firstLine="0" w:left="100" w:right="100"/>
+            </w:pPr>
+            <w:r>
+              <w:rPr>
+                <w:rFonts w:ascii="Arial"/>
+                <w:i w:val="false"/>
+                <w:b w:val="false"/>
+                <w:u w:val="none"/>
+                <w:sz w:val="22"/>
+                <w:szCs w:val="22"/>
+                <w:color w:val="000000"/>
+              </w:rPr>
+              <w:t xml:space="preserve">0.9958</w:t>
+            </w:r>
+          </w:p>
+        </w:tc>
       </w:tr>
       <w:tr>
         <w:trPr>
@@ -3560,6 +4089,50 @@
             </w:r>
           </w:p>
         </w:tc>
+        <w:tc>
+          <w:tcPr>
+            <w:tcBorders>
+              <w:bottom w:val="none" w:sz="0" w:space="0" w:color="000000"/>
+              <w:top w:val="none" w:sz="0" w:space="0" w:color="000000"/>
+              <w:left w:val="none" w:sz="0" w:space="0" w:color="000000"/>
+              <w:right w:val="none" w:sz="0" w:space="0" w:color="000000"/>
+            </w:tcBorders>
+            <w:shd w:val="clear" w:color="auto" w:fill="FFFFFF"/>
+            <w:tcMar>
+              <w:top w:w="0" w:type="dxa"/>
+              <w:bottom w:w="0" w:type="dxa"/>
+              <w:left w:w="0" w:type="dxa"/>
+              <w:right w:w="0" w:type="dxa"/>
+            </w:tcMar>
+            <w:vAlign w:val="center"/>
+          </w:tcPr>
+          <w:p>
+            <w:pPr>
+              <w:jc w:val="right"/>
+              <w:keepNext/>
+              <w:pBdr>
+                <w:bottom w:val="none" w:sz="0" w:space="0" w:color="000000"/>
+                <w:top w:val="none" w:sz="0" w:space="0" w:color="000000"/>
+                <w:left w:val="none" w:sz="0" w:space="0" w:color="000000"/>
+                <w:right w:val="none" w:sz="0" w:space="0" w:color="000000"/>
+              </w:pBdr>
+              <w:spacing w:after="100" w:before="100" w:line="240"/>
+              <w:ind w:firstLine="0" w:left="100" w:right="100"/>
+            </w:pPr>
+            <w:r>
+              <w:rPr>
+                <w:rFonts w:ascii="Arial"/>
+                <w:i w:val="false"/>
+                <w:b w:val="false"/>
+                <w:u w:val="none"/>
+                <w:sz w:val="22"/>
+                <w:szCs w:val="22"/>
+                <w:color w:val="000000"/>
+              </w:rPr>
+              <w:t xml:space="preserve">0.9915</w:t>
+            </w:r>
+          </w:p>
+        </w:tc>
       </w:tr>
       <w:tr>
         <w:trPr>
@@ -3828,6 +4401,50 @@
                 <w:color w:val="000000"/>
               </w:rPr>
               <w:t xml:space="preserve">0.241</w:t>
+            </w:r>
+          </w:p>
+        </w:tc>
+        <w:tc>
+          <w:tcPr>
+            <w:tcBorders>
+              <w:bottom w:val="single" w:sz="16" w:space="0" w:color="666666"/>
+              <w:top w:val="none" w:sz="0" w:space="0" w:color="000000"/>
+              <w:left w:val="none" w:sz="0" w:space="0" w:color="000000"/>
+              <w:right w:val="none" w:sz="0" w:space="0" w:color="000000"/>
+            </w:tcBorders>
+            <w:shd w:val="clear" w:color="auto" w:fill="FFFFFF"/>
+            <w:tcMar>
+              <w:top w:w="0" w:type="dxa"/>
+              <w:bottom w:w="0" w:type="dxa"/>
+              <w:left w:w="0" w:type="dxa"/>
+              <w:right w:w="0" w:type="dxa"/>
+            </w:tcMar>
+            <w:vAlign w:val="center"/>
+          </w:tcPr>
+          <w:p>
+            <w:pPr>
+              <w:jc w:val="right"/>
+              <w:keepNext/>
+              <w:pBdr>
+                <w:bottom w:val="none" w:sz="0" w:space="0" w:color="000000"/>
+                <w:top w:val="none" w:sz="0" w:space="0" w:color="000000"/>
+                <w:left w:val="none" w:sz="0" w:space="0" w:color="000000"/>
+                <w:right w:val="none" w:sz="0" w:space="0" w:color="000000"/>
+              </w:pBdr>
+              <w:spacing w:after="100" w:before="100" w:line="240"/>
+              <w:ind w:firstLine="0" w:left="100" w:right="100"/>
+            </w:pPr>
+            <w:r>
+              <w:rPr>
+                <w:rFonts w:ascii="Arial"/>
+                <w:i w:val="false"/>
+                <w:b w:val="false"/>
+                <w:u w:val="none"/>
+                <w:sz w:val="22"/>
+                <w:szCs w:val="22"/>
+                <w:color w:val="000000"/>
+              </w:rPr>
+              <w:t xml:space="preserve">1.0000</w:t>
             </w:r>
           </w:p>
         </w:tc>

</xml_diff>